<commit_message>
Updated document and programmer manual
</commit_message>
<xml_diff>
--- a/Documents/(Приложение Г) Руководство программиста.docx
+++ b/Documents/(Приложение Г) Руководство программиста.docx
@@ -31,7 +31,13 @@
         <w:t>Руководство программиста состоит из 5 частей. Объем документа –</w:t>
       </w:r>
       <w:r>
-        <w:t xml:space="preserve"> 7</w:t>
+        <w:t xml:space="preserve"> </w:t>
+      </w:r>
+      <w:r>
+        <w:rPr>
+          <w:lang w:val="en-US"/>
+        </w:rPr>
+        <w:t>12</w:t>
       </w:r>
       <w:r>
         <w:t xml:space="preserve"> страниц.</w:t>
@@ -63,6 +69,8 @@
         </w:rPr>
       </w:sdtEndPr>
       <w:sdtContent>
+        <w:bookmarkStart w:id="0" w:name="_GoBack" w:displacedByCustomXml="prev"/>
+        <w:bookmarkEnd w:id="0" w:displacedByCustomXml="prev"/>
         <w:p>
           <w:pPr>
             <w:pStyle w:val="a3"/>
@@ -1815,8 +1823,6 @@
           <w:docGrid w:linePitch="360"/>
         </w:sectPr>
       </w:pPr>
-      <w:bookmarkStart w:id="0" w:name="_GoBack"/>
-      <w:bookmarkEnd w:id="0"/>
     </w:p>
     <w:p>
       <w:pPr>
@@ -6677,7 +6683,7 @@
 </file>
 
 <file path=customXml/itemProps1.xml><?xml version="1.0" encoding="utf-8"?>
-<ds:datastoreItem xmlns:ds="http://schemas.openxmlformats.org/officeDocument/2006/customXml" ds:itemID="{3678733F-FDA5-434C-BE9C-A84001A0B359}">
+<ds:datastoreItem xmlns:ds="http://schemas.openxmlformats.org/officeDocument/2006/customXml" ds:itemID="{BFD97288-80E2-4B52-9F6F-50E8C9E8FC0F}">
   <ds:schemaRefs>
     <ds:schemaRef ds:uri="http://schemas.openxmlformats.org/officeDocument/2006/bibliography"/>
   </ds:schemaRefs>

</xml_diff>